<commit_message>
added personas to concept doc
</commit_message>
<xml_diff>
--- a/Konzept.docx
+++ b/Konzept.docx
@@ -186,6 +186,7 @@
           <w:lang w:val="en-US"/>
         </w:rPr>
       </w:pPr>
+      <w:proofErr w:type="spellStart"/>
       <w:r>
         <w:rPr>
           <w:rFonts w:ascii="Arial" w:hAnsi="Arial" w:cs="Arial"/>
@@ -194,6 +195,7 @@
         </w:rPr>
         <w:t>Konzept</w:t>
       </w:r>
+      <w:proofErr w:type="spellEnd"/>
       <w:r>
         <w:rPr>
           <w:rFonts w:ascii="Arial" w:hAnsi="Arial" w:cs="Arial"/>
@@ -377,15 +379,7 @@
             <w:rPr>
               <w:rStyle w:val="berschrift1Zchn"/>
             </w:rPr>
-            <w:t>Inhaltsverze</w:t>
-          </w:r>
-          <w:bookmarkStart w:id="0" w:name="_GoBack"/>
-          <w:bookmarkEnd w:id="0"/>
-          <w:r>
-            <w:rPr>
-              <w:rStyle w:val="berschrift1Zchn"/>
-            </w:rPr>
-            <w:t>ichnis</w:t>
+            <w:t>Inhaltsverzeichnis</w:t>
           </w:r>
         </w:p>
         <w:p>
@@ -1129,14 +1123,14 @@
     <w:p>
       <w:pPr>
         <w:pStyle w:val="berschrift1"/>
-        <w:spacing w:line="360" w:lineRule="auto"/>
-      </w:pPr>
-      <w:bookmarkStart w:id="1" w:name="_Toc497832082"/>
+        <w:ind w:left="0" w:hanging="426"/>
+      </w:pPr>
+      <w:bookmarkStart w:id="0" w:name="_Toc497832082"/>
       <w:r>
         <w:lastRenderedPageBreak/>
         <w:t>Analyse</w:t>
       </w:r>
-      <w:bookmarkEnd w:id="1"/>
+      <w:bookmarkEnd w:id="0"/>
       <w:r>
         <w:t xml:space="preserve"> </w:t>
       </w:r>
@@ -1144,68 +1138,692 @@
     <w:p>
       <w:pPr>
         <w:pStyle w:val="berschrift1"/>
-      </w:pPr>
-      <w:bookmarkStart w:id="2" w:name="_Toc497832083"/>
+        <w:ind w:left="0" w:hanging="426"/>
+      </w:pPr>
+      <w:bookmarkStart w:id="1" w:name="_Toc497832083"/>
       <w:r>
         <w:t>Ziele</w:t>
+      </w:r>
+      <w:bookmarkEnd w:id="1"/>
+    </w:p>
+    <w:p>
+      <w:pPr>
+        <w:pStyle w:val="berschrift1"/>
+        <w:spacing w:line="360" w:lineRule="auto"/>
+        <w:ind w:left="0" w:hanging="426"/>
+      </w:pPr>
+      <w:bookmarkStart w:id="2" w:name="_Toc497832084"/>
+      <w:r>
+        <w:t>Methodologie</w:t>
       </w:r>
       <w:bookmarkEnd w:id="2"/>
     </w:p>
     <w:p>
       <w:pPr>
         <w:pStyle w:val="berschrift1"/>
-        <w:spacing w:line="360" w:lineRule="auto"/>
-      </w:pPr>
-      <w:bookmarkStart w:id="3" w:name="_Toc497832084"/>
-      <w:r>
-        <w:t>Methodologie</w:t>
+        <w:ind w:left="0" w:hanging="426"/>
+      </w:pPr>
+      <w:bookmarkStart w:id="3" w:name="_Toc497832085"/>
+      <w:r>
+        <w:t>Konkurrenzanalyse</w:t>
       </w:r>
       <w:bookmarkEnd w:id="3"/>
     </w:p>
     <w:p>
       <w:pPr>
         <w:pStyle w:val="berschrift1"/>
-      </w:pPr>
-      <w:bookmarkStart w:id="4" w:name="_Toc497832085"/>
-      <w:r>
-        <w:t>Konkurrenzanalyse</w:t>
+        <w:ind w:left="0" w:hanging="426"/>
+      </w:pPr>
+      <w:bookmarkStart w:id="4" w:name="_Toc497832086"/>
+      <w:r>
+        <w:t>Kernfunktionalität</w:t>
       </w:r>
       <w:bookmarkEnd w:id="4"/>
     </w:p>
     <w:p>
       <w:pPr>
+        <w:spacing w:after="160"/>
+        <w:rPr>
+          <w:rFonts w:eastAsiaTheme="majorEastAsia" w:cstheme="majorBidi"/>
+          <w:color w:val="2E74B5" w:themeColor="accent1" w:themeShade="BF"/>
+          <w:sz w:val="32"/>
+          <w:szCs w:val="32"/>
+        </w:rPr>
+      </w:pPr>
+      <w:bookmarkStart w:id="5" w:name="_Toc497832087"/>
+      <w:r>
+        <w:br w:type="page"/>
+      </w:r>
+    </w:p>
+    <w:p>
+      <w:pPr>
         <w:pStyle w:val="berschrift1"/>
-      </w:pPr>
-      <w:bookmarkStart w:id="5" w:name="_Toc497832086"/>
-      <w:r>
-        <w:t>Kernfunktionalität</w:t>
+        <w:spacing w:line="360" w:lineRule="auto"/>
+        <w:ind w:left="0" w:hanging="426"/>
+      </w:pPr>
+      <w:r>
+        <w:lastRenderedPageBreak/>
+        <w:t>Methodischer Test</w:t>
       </w:r>
       <w:bookmarkEnd w:id="5"/>
     </w:p>
     <w:p>
       <w:pPr>
-        <w:pStyle w:val="berschrift1"/>
-        <w:spacing w:line="360" w:lineRule="auto"/>
-      </w:pPr>
-      <w:bookmarkStart w:id="6" w:name="_Toc497832087"/>
-      <w:r>
-        <w:t>Methodischer Test</w:t>
+        <w:pStyle w:val="berschrift2"/>
+        <w:ind w:left="0" w:hanging="142"/>
+      </w:pPr>
+      <w:bookmarkStart w:id="6" w:name="_Toc497832088"/>
+      <w:r>
+        <w:t>Personas</w:t>
       </w:r>
       <w:bookmarkEnd w:id="6"/>
     </w:p>
     <w:p>
       <w:pPr>
-        <w:pStyle w:val="berschrift2"/>
-      </w:pPr>
-      <w:bookmarkStart w:id="7" w:name="_Toc497832088"/>
-      <w:r>
-        <w:t>Personas</w:t>
-      </w:r>
+        <w:pStyle w:val="berschrift3"/>
+      </w:pPr>
+      <w:r>
+        <w:rPr>
+          <w:noProof/>
+          <w:lang w:eastAsia="de-DE"/>
+        </w:rPr>
+        <w:drawing>
+          <wp:anchor distT="0" distB="0" distL="114300" distR="114300" simplePos="0" relativeHeight="251661312" behindDoc="0" locked="0" layoutInCell="1" allowOverlap="1" wp14:anchorId="370037F8" wp14:editId="603662AD">
+            <wp:simplePos x="0" y="0"/>
+            <wp:positionH relativeFrom="margin">
+              <wp:posOffset>3622040</wp:posOffset>
+            </wp:positionH>
+            <wp:positionV relativeFrom="paragraph">
+              <wp:posOffset>278130</wp:posOffset>
+            </wp:positionV>
+            <wp:extent cx="2258060" cy="2349500"/>
+            <wp:effectExtent l="0" t="0" r="8890" b="0"/>
+            <wp:wrapSquare wrapText="bothSides"/>
+            <wp:docPr id="8" name="Grafik 8"/>
+            <wp:cNvGraphicFramePr>
+              <a:graphicFrameLocks xmlns:a="http://schemas.openxmlformats.org/drawingml/2006/main" noChangeAspect="1"/>
+            </wp:cNvGraphicFramePr>
+            <a:graphic xmlns:a="http://schemas.openxmlformats.org/drawingml/2006/main">
+              <a:graphicData uri="http://schemas.openxmlformats.org/drawingml/2006/picture">
+                <pic:pic xmlns:pic="http://schemas.openxmlformats.org/drawingml/2006/picture">
+                  <pic:nvPicPr>
+                    <pic:cNvPr id="0" name="Picture 6" descr="http://www.vbe-darmstadt-dieburg.de/c/bild_vbe01.jpg"/>
+                    <pic:cNvPicPr>
+                      <a:picLocks noChangeAspect="1" noChangeArrowheads="1"/>
+                    </pic:cNvPicPr>
+                  </pic:nvPicPr>
+                  <pic:blipFill rotWithShape="1">
+                    <a:blip r:embed="rId8">
+                      <a:extLst>
+                        <a:ext uri="{BEBA8EAE-BF5A-486C-A8C5-ECC9F3942E4B}">
+                          <a14:imgProps xmlns:a14="http://schemas.microsoft.com/office/drawing/2010/main">
+                            <a14:imgLayer r:embed="rId9">
+                              <a14:imgEffect>
+                                <a14:saturation sat="66000"/>
+                              </a14:imgEffect>
+                            </a14:imgLayer>
+                          </a14:imgProps>
+                        </a:ext>
+                        <a:ext uri="{28A0092B-C50C-407E-A947-70E740481C1C}">
+                          <a14:useLocalDpi xmlns:a14="http://schemas.microsoft.com/office/drawing/2010/main" val="0"/>
+                        </a:ext>
+                      </a:extLst>
+                    </a:blip>
+                    <a:srcRect l="26858"/>
+                    <a:stretch/>
+                  </pic:blipFill>
+                  <pic:spPr bwMode="auto">
+                    <a:xfrm>
+                      <a:off x="0" y="0"/>
+                      <a:ext cx="2258060" cy="2349500"/>
+                    </a:xfrm>
+                    <a:prstGeom prst="rect">
+                      <a:avLst/>
+                    </a:prstGeom>
+                    <a:noFill/>
+                    <a:ln>
+                      <a:noFill/>
+                    </a:ln>
+                    <a:extLst>
+                      <a:ext uri="{53640926-AAD7-44D8-BBD7-CCE9431645EC}">
+                        <a14:shadowObscured xmlns:a14="http://schemas.microsoft.com/office/drawing/2010/main"/>
+                      </a:ext>
+                    </a:extLst>
+                  </pic:spPr>
+                </pic:pic>
+              </a:graphicData>
+            </a:graphic>
+            <wp14:sizeRelH relativeFrom="page">
+              <wp14:pctWidth>0</wp14:pctWidth>
+            </wp14:sizeRelH>
+            <wp14:sizeRelV relativeFrom="page">
+              <wp14:pctHeight>0</wp14:pctHeight>
+            </wp14:sizeRelV>
+          </wp:anchor>
+        </w:drawing>
+      </w:r>
+      <w:r>
+        <w:t>Eigentümer (Primär-Persona)</w:t>
+      </w:r>
+      <w:r>
+        <w:t xml:space="preserve"> </w:t>
+      </w:r>
+    </w:p>
+    <w:p>
+      <w:r>
+        <w:t>Geschlecht</w:t>
+      </w:r>
+      <w:r>
+        <w:tab/>
+      </w:r>
+      <w:r>
+        <w:tab/>
+        <w:t>Männlich</w:t>
+      </w:r>
+    </w:p>
+    <w:p>
+      <w:r>
+        <w:t>Alter</w:t>
+      </w:r>
+      <w:r>
+        <w:tab/>
+      </w:r>
+      <w:r>
+        <w:tab/>
+      </w:r>
+      <w:r>
+        <w:tab/>
+        <w:t>45</w:t>
+      </w:r>
+    </w:p>
+    <w:p>
+      <w:r>
+        <w:t>Beruf</w:t>
+      </w:r>
+      <w:r>
+        <w:tab/>
+      </w:r>
+      <w:r>
+        <w:tab/>
+      </w:r>
+      <w:r>
+        <w:tab/>
+        <w:t>Schneider</w:t>
+      </w:r>
+    </w:p>
+    <w:p>
+      <w:r>
+        <w:t>Zivilstand</w:t>
+      </w:r>
+      <w:r>
+        <w:tab/>
+      </w:r>
+      <w:r>
+        <w:tab/>
+        <w:t>verheiratet</w:t>
+      </w:r>
+    </w:p>
+    <w:p>
+      <w:r>
+        <w:t>Techn. Kenntnisse</w:t>
+      </w:r>
+      <w:r>
+        <w:tab/>
+        <w:t>Grundkenntnisse</w:t>
+      </w:r>
+    </w:p>
+    <w:p>
+      <w:pPr>
+        <w:ind w:left="2124" w:hanging="2124"/>
+      </w:pPr>
+      <w:r>
+        <w:t>Hobbies</w:t>
+      </w:r>
+      <w:r>
+        <w:tab/>
+      </w:r>
+      <w:r>
+        <w:t>Kurzfilme drehen, Film-</w:t>
+      </w:r>
+      <w:r>
+        <w:t xml:space="preserve">Szenarios </w:t>
+      </w:r>
+      <w:r>
+        <w:t>beschreiben</w:t>
+      </w:r>
+    </w:p>
+    <w:p>
+      <w:pPr>
+        <w:ind w:left="2127" w:hanging="2127"/>
+      </w:pPr>
+      <w:r>
+        <w:t>Ziel</w:t>
+      </w:r>
+      <w:r>
+        <w:tab/>
+        <w:t>Das Schneidergeschäft weiterhin erfolgreich betreiben, indem die Online-Präsenz überarbeitet und präsenter gestaltet wird.</w:t>
+      </w:r>
+    </w:p>
+    <w:p>
+      <w:pPr>
+        <w:pStyle w:val="berschrift3"/>
+      </w:pPr>
+    </w:p>
+    <w:p>
+      <w:pPr>
+        <w:pStyle w:val="berschrift3"/>
+      </w:pPr>
+      <w:r>
+        <w:t>Kundin (Sekundär-Persona)</w:t>
+      </w:r>
+    </w:p>
+    <w:p>
+      <w:r>
+        <w:t>Geschlecht</w:t>
+      </w:r>
+      <w:r>
+        <w:tab/>
+      </w:r>
+      <w:r>
+        <w:tab/>
+        <w:t>weiblich</w:t>
+      </w:r>
+    </w:p>
+    <w:p>
+      <w:r>
+        <w:rPr>
+          <w:noProof/>
+          <w:lang w:eastAsia="de-DE"/>
+        </w:rPr>
+        <w:drawing>
+          <wp:anchor distT="0" distB="0" distL="114300" distR="114300" simplePos="0" relativeHeight="251663360" behindDoc="1" locked="0" layoutInCell="1" allowOverlap="1" wp14:anchorId="15670B34" wp14:editId="1A47C4C6">
+            <wp:simplePos x="0" y="0"/>
+            <wp:positionH relativeFrom="margin">
+              <wp:posOffset>3613150</wp:posOffset>
+            </wp:positionH>
+            <wp:positionV relativeFrom="paragraph">
+              <wp:posOffset>44450</wp:posOffset>
+            </wp:positionV>
+            <wp:extent cx="2284095" cy="1524000"/>
+            <wp:effectExtent l="0" t="0" r="1905" b="0"/>
+            <wp:wrapTight wrapText="bothSides">
+              <wp:wrapPolygon edited="0">
+                <wp:start x="0" y="0"/>
+                <wp:lineTo x="0" y="21330"/>
+                <wp:lineTo x="21438" y="21330"/>
+                <wp:lineTo x="21438" y="0"/>
+                <wp:lineTo x="0" y="0"/>
+              </wp:wrapPolygon>
+            </wp:wrapTight>
+            <wp:docPr id="1" name="Grafik 1"/>
+            <wp:cNvGraphicFramePr>
+              <a:graphicFrameLocks xmlns:a="http://schemas.openxmlformats.org/drawingml/2006/main" noChangeAspect="1"/>
+            </wp:cNvGraphicFramePr>
+            <a:graphic xmlns:a="http://schemas.openxmlformats.org/drawingml/2006/main">
+              <a:graphicData uri="http://schemas.openxmlformats.org/drawingml/2006/picture">
+                <pic:pic xmlns:pic="http://schemas.openxmlformats.org/drawingml/2006/picture">
+                  <pic:nvPicPr>
+                    <pic:cNvPr id="0" name="Picture 3" descr="http://i.telegraph.co.uk/multimedia/archive/02657/student-mobile_2657187b.jpg"/>
+                    <pic:cNvPicPr>
+                      <a:picLocks noChangeAspect="1" noChangeArrowheads="1"/>
+                    </pic:cNvPicPr>
+                  </pic:nvPicPr>
+                  <pic:blipFill>
+                    <a:blip r:embed="rId10" cstate="print">
+                      <a:extLst>
+                        <a:ext uri="{BEBA8EAE-BF5A-486C-A8C5-ECC9F3942E4B}">
+                          <a14:imgProps xmlns:a14="http://schemas.microsoft.com/office/drawing/2010/main">
+                            <a14:imgLayer r:embed="rId11">
+                              <a14:imgEffect>
+                                <a14:saturation sat="66000"/>
+                              </a14:imgEffect>
+                            </a14:imgLayer>
+                          </a14:imgProps>
+                        </a:ext>
+                        <a:ext uri="{28A0092B-C50C-407E-A947-70E740481C1C}">
+                          <a14:useLocalDpi xmlns:a14="http://schemas.microsoft.com/office/drawing/2010/main" val="0"/>
+                        </a:ext>
+                      </a:extLst>
+                    </a:blip>
+                    <a:stretch>
+                      <a:fillRect/>
+                    </a:stretch>
+                  </pic:blipFill>
+                  <pic:spPr bwMode="auto">
+                    <a:xfrm>
+                      <a:off x="0" y="0"/>
+                      <a:ext cx="2284095" cy="1524000"/>
+                    </a:xfrm>
+                    <a:prstGeom prst="rect">
+                      <a:avLst/>
+                    </a:prstGeom>
+                    <a:noFill/>
+                    <a:ln>
+                      <a:noFill/>
+                    </a:ln>
+                  </pic:spPr>
+                </pic:pic>
+              </a:graphicData>
+            </a:graphic>
+            <wp14:sizeRelH relativeFrom="page">
+              <wp14:pctWidth>0</wp14:pctWidth>
+            </wp14:sizeRelH>
+            <wp14:sizeRelV relativeFrom="page">
+              <wp14:pctHeight>0</wp14:pctHeight>
+            </wp14:sizeRelV>
+          </wp:anchor>
+        </w:drawing>
+      </w:r>
+      <w:r>
+        <w:t>Alter</w:t>
+      </w:r>
+      <w:r>
+        <w:tab/>
+      </w:r>
+      <w:r>
+        <w:tab/>
+      </w:r>
+      <w:r>
+        <w:tab/>
+        <w:t>38</w:t>
+      </w:r>
+    </w:p>
+    <w:p>
+      <w:r>
+        <w:t>Beruf</w:t>
+      </w:r>
+      <w:r>
+        <w:tab/>
+      </w:r>
+      <w:r>
+        <w:tab/>
+      </w:r>
+      <w:r>
+        <w:tab/>
+        <w:t>Hausfrau</w:t>
+      </w:r>
+    </w:p>
+    <w:p>
+      <w:r>
+        <w:t>Zivilstand</w:t>
+      </w:r>
+      <w:r>
+        <w:tab/>
+      </w:r>
+      <w:r>
+        <w:tab/>
+        <w:t>verheiratet</w:t>
+      </w:r>
+    </w:p>
+    <w:p>
+      <w:r>
+        <w:t>Techn. Kenntnisse</w:t>
+      </w:r>
+      <w:r>
+        <w:tab/>
+        <w:t>Gut</w:t>
+      </w:r>
+    </w:p>
+    <w:p>
+      <w:pPr>
+        <w:rPr>
+          <w:lang w:val="en-GB"/>
+        </w:rPr>
+      </w:pPr>
+      <w:r>
+        <w:rPr>
+          <w:lang w:val="en-GB"/>
+        </w:rPr>
+        <w:t>Hobbies</w:t>
+      </w:r>
+      <w:r>
+        <w:rPr>
+          <w:lang w:val="en-GB"/>
+        </w:rPr>
+        <w:tab/>
+      </w:r>
+      <w:r>
+        <w:rPr>
+          <w:lang w:val="en-GB"/>
+        </w:rPr>
+        <w:tab/>
+      </w:r>
+      <w:proofErr w:type="spellStart"/>
+      <w:r>
+        <w:rPr>
+          <w:lang w:val="en-GB"/>
+        </w:rPr>
+        <w:t>Musik</w:t>
+      </w:r>
+      <w:proofErr w:type="spellEnd"/>
+      <w:r>
+        <w:rPr>
+          <w:lang w:val="en-GB"/>
+        </w:rPr>
+        <w:t xml:space="preserve">, </w:t>
+      </w:r>
+      <w:proofErr w:type="spellStart"/>
+      <w:r>
+        <w:rPr>
+          <w:lang w:val="en-GB"/>
+        </w:rPr>
+        <w:t>Tanzen</w:t>
+      </w:r>
+      <w:proofErr w:type="spellEnd"/>
+      <w:r>
+        <w:rPr>
+          <w:lang w:val="en-GB"/>
+        </w:rPr>
+        <w:t>, Online-Shopping</w:t>
+      </w:r>
+    </w:p>
+    <w:p>
+      <w:pPr>
+        <w:ind w:left="2127" w:hanging="2127"/>
+      </w:pPr>
+      <w:r>
+        <w:t>Ziel</w:t>
+      </w:r>
+      <w:r>
+        <w:tab/>
+        <w:t>Möglichst schnell einen Überblick über die angebotenen Dienstleistungen zu erhalten.</w:t>
+      </w:r>
+    </w:p>
+    <w:p>
+      <w:pPr>
+        <w:pStyle w:val="berschrift3"/>
+      </w:pPr>
+    </w:p>
+    <w:p>
+      <w:pPr>
+        <w:pStyle w:val="berschrift3"/>
+      </w:pPr>
+      <w:r>
+        <w:rPr>
+          <w:noProof/>
+          <w:lang w:eastAsia="de-DE"/>
+        </w:rPr>
+        <w:drawing>
+          <wp:anchor distT="0" distB="0" distL="114300" distR="114300" simplePos="0" relativeHeight="251665408" behindDoc="1" locked="0" layoutInCell="1" allowOverlap="1" wp14:anchorId="1FB18AD9" wp14:editId="6977D6C2">
+            <wp:simplePos x="0" y="0"/>
+            <wp:positionH relativeFrom="margin">
+              <wp:posOffset>3623945</wp:posOffset>
+            </wp:positionH>
+            <wp:positionV relativeFrom="paragraph">
+              <wp:posOffset>173990</wp:posOffset>
+            </wp:positionV>
+            <wp:extent cx="2310765" cy="1541145"/>
+            <wp:effectExtent l="0" t="0" r="0" b="1905"/>
+            <wp:wrapTight wrapText="bothSides">
+              <wp:wrapPolygon edited="0">
+                <wp:start x="0" y="0"/>
+                <wp:lineTo x="0" y="21360"/>
+                <wp:lineTo x="21369" y="21360"/>
+                <wp:lineTo x="21369" y="0"/>
+                <wp:lineTo x="0" y="0"/>
+              </wp:wrapPolygon>
+            </wp:wrapTight>
+            <wp:docPr id="2" name="Grafik 2" descr="http://behaviordoctor.org/wp-content/uploads/2014/01/Administrator.png"/>
+            <wp:cNvGraphicFramePr>
+              <a:graphicFrameLocks xmlns:a="http://schemas.openxmlformats.org/drawingml/2006/main" noChangeAspect="1"/>
+            </wp:cNvGraphicFramePr>
+            <a:graphic xmlns:a="http://schemas.openxmlformats.org/drawingml/2006/main">
+              <a:graphicData uri="http://schemas.openxmlformats.org/drawingml/2006/picture">
+                <pic:pic xmlns:pic="http://schemas.openxmlformats.org/drawingml/2006/picture">
+                  <pic:nvPicPr>
+                    <pic:cNvPr id="0" name="Picture 1" descr="http://behaviordoctor.org/wp-content/uploads/2014/01/Administrator.png"/>
+                    <pic:cNvPicPr>
+                      <a:picLocks noChangeAspect="1" noChangeArrowheads="1"/>
+                    </pic:cNvPicPr>
+                  </pic:nvPicPr>
+                  <pic:blipFill>
+                    <a:blip r:embed="rId12" cstate="print">
+                      <a:extLst>
+                        <a:ext uri="{BEBA8EAE-BF5A-486C-A8C5-ECC9F3942E4B}">
+                          <a14:imgProps xmlns:a14="http://schemas.microsoft.com/office/drawing/2010/main">
+                            <a14:imgLayer r:embed="rId13">
+                              <a14:imgEffect>
+                                <a14:saturation sat="66000"/>
+                              </a14:imgEffect>
+                            </a14:imgLayer>
+                          </a14:imgProps>
+                        </a:ext>
+                        <a:ext uri="{28A0092B-C50C-407E-A947-70E740481C1C}">
+                          <a14:useLocalDpi xmlns:a14="http://schemas.microsoft.com/office/drawing/2010/main" val="0"/>
+                        </a:ext>
+                      </a:extLst>
+                    </a:blip>
+                    <a:srcRect/>
+                    <a:stretch>
+                      <a:fillRect/>
+                    </a:stretch>
+                  </pic:blipFill>
+                  <pic:spPr bwMode="auto">
+                    <a:xfrm>
+                      <a:off x="0" y="0"/>
+                      <a:ext cx="2310765" cy="1541145"/>
+                    </a:xfrm>
+                    <a:prstGeom prst="rect">
+                      <a:avLst/>
+                    </a:prstGeom>
+                    <a:noFill/>
+                    <a:ln>
+                      <a:noFill/>
+                    </a:ln>
+                  </pic:spPr>
+                </pic:pic>
+              </a:graphicData>
+            </a:graphic>
+            <wp14:sizeRelH relativeFrom="page">
+              <wp14:pctWidth>0</wp14:pctWidth>
+            </wp14:sizeRelH>
+            <wp14:sizeRelV relativeFrom="page">
+              <wp14:pctHeight>0</wp14:pctHeight>
+            </wp14:sizeRelV>
+          </wp:anchor>
+        </w:drawing>
+      </w:r>
+      <w:r>
+        <w:t>Kunde (Sekundär-Persona)</w:t>
+      </w:r>
+    </w:p>
+    <w:p>
+      <w:r>
+        <w:t>Geschlecht</w:t>
+      </w:r>
+      <w:r>
+        <w:tab/>
+      </w:r>
+      <w:r>
+        <w:tab/>
+        <w:t>männlich</w:t>
+      </w:r>
+    </w:p>
+    <w:p>
+      <w:r>
+        <w:t>Alter</w:t>
+      </w:r>
+      <w:r>
+        <w:tab/>
+      </w:r>
+      <w:r>
+        <w:tab/>
+      </w:r>
+      <w:r>
+        <w:tab/>
+        <w:t>50</w:t>
+      </w:r>
+      <w:bookmarkStart w:id="7" w:name="_GoBack"/>
       <w:bookmarkEnd w:id="7"/>
     </w:p>
     <w:p>
+      <w:r>
+        <w:t>Beruf</w:t>
+      </w:r>
+      <w:r>
+        <w:tab/>
+      </w:r>
+      <w:r>
+        <w:tab/>
+      </w:r>
+      <w:r>
+        <w:tab/>
+        <w:t>Geschäftsführer</w:t>
+      </w:r>
+    </w:p>
+    <w:p>
+      <w:r>
+        <w:t>Zivilstand</w:t>
+      </w:r>
+      <w:r>
+        <w:tab/>
+      </w:r>
+      <w:r>
+        <w:tab/>
+        <w:t>ledig</w:t>
+      </w:r>
+    </w:p>
+    <w:p>
+      <w:r>
+        <w:t>Techn. Kenntnisse</w:t>
+      </w:r>
+      <w:r>
+        <w:tab/>
+        <w:t>Sehr gut</w:t>
+      </w:r>
+    </w:p>
+    <w:p>
+      <w:r>
+        <w:t>Hobbies</w:t>
+      </w:r>
+      <w:r>
+        <w:tab/>
+      </w:r>
+      <w:r>
+        <w:tab/>
+        <w:t xml:space="preserve">Skateboarden, </w:t>
+      </w:r>
+      <w:r>
+        <w:t>Sky Diven</w:t>
+      </w:r>
+    </w:p>
+    <w:p>
+      <w:pPr>
+        <w:ind w:left="2127" w:hanging="2127"/>
+      </w:pPr>
+      <w:r>
+        <w:lastRenderedPageBreak/>
+        <w:t>Ziel</w:t>
+      </w:r>
+      <w:r>
+        <w:tab/>
+        <w:t>Möglichst schnell Partner im Bereich Schneiderei ausfindig machen, um Geschäftsbeziehung aufzubauen</w:t>
+      </w:r>
+    </w:p>
+    <w:p>
       <w:pPr>
         <w:pStyle w:val="berschrift2"/>
+        <w:ind w:left="0" w:hanging="142"/>
       </w:pPr>
       <w:bookmarkStart w:id="8" w:name="_Toc497832089"/>
       <w:r>
@@ -1216,6 +1834,7 @@
     <w:p>
       <w:pPr>
         <w:pStyle w:val="berschrift1"/>
+        <w:ind w:left="426" w:hanging="426"/>
       </w:pPr>
       <w:bookmarkStart w:id="9" w:name="_Toc497832090"/>
       <w:r>
@@ -1226,6 +1845,7 @@
     <w:p>
       <w:pPr>
         <w:pStyle w:val="berschrift1"/>
+        <w:ind w:left="426" w:hanging="426"/>
       </w:pPr>
       <w:bookmarkStart w:id="10" w:name="_Toc497832091"/>
       <w:r>
@@ -1235,10 +1855,10 @@
     </w:p>
     <w:p/>
     <w:sectPr>
-      <w:headerReference w:type="default" r:id="rId8"/>
-      <w:footerReference w:type="default" r:id="rId9"/>
-      <w:headerReference w:type="first" r:id="rId10"/>
-      <w:footerReference w:type="first" r:id="rId11"/>
+      <w:headerReference w:type="default" r:id="rId14"/>
+      <w:footerReference w:type="default" r:id="rId15"/>
+      <w:headerReference w:type="first" r:id="rId16"/>
+      <w:footerReference w:type="first" r:id="rId17"/>
       <w:pgSz w:w="11906" w:h="16838" w:code="9"/>
       <w:pgMar w:top="2127" w:right="1440" w:bottom="1440" w:left="1440" w:header="720" w:footer="720" w:gutter="0"/>
       <w:pgNumType w:start="1"/>
@@ -1373,7 +1993,7 @@
                                 <w:rPr>
                                   <w:noProof/>
                                 </w:rPr>
-                                <w:t>3</w:t>
+                                <w:t>5</w:t>
                               </w:r>
                               <w:r>
                                 <w:rPr>
@@ -1424,7 +2044,7 @@
                           <w:rPr>
                             <w:noProof/>
                           </w:rPr>
-                          <w:t>3</w:t>
+                          <w:t>5</w:t>
                         </w:r>
                         <w:r>
                           <w:rPr>
@@ -1783,7 +2403,23 @@
       </w:drawing>
     </w:r>
     <w:r>
-      <w:t>Hussein Farzi, Kenan Hacan &amp; Valentino Rugolo</w:t>
+      <w:t xml:space="preserve">Hussein </w:t>
+    </w:r>
+    <w:proofErr w:type="spellStart"/>
+    <w:r>
+      <w:t>Farzi</w:t>
+    </w:r>
+    <w:proofErr w:type="spellEnd"/>
+    <w:r>
+      <w:t xml:space="preserve">, Kenan </w:t>
+    </w:r>
+    <w:proofErr w:type="spellStart"/>
+    <w:r>
+      <w:t>Hacan</w:t>
+    </w:r>
+    <w:proofErr w:type="spellEnd"/>
+    <w:r>
+      <w:t xml:space="preserve"> &amp; Valentino Rugolo</w:t>
     </w:r>
   </w:p>
 </w:hdr>
@@ -2087,6 +2723,95 @@
     </w:lvl>
   </w:abstractNum>
   <w:abstractNum w:abstractNumId="2" w15:restartNumberingAfterBreak="0">
+    <w:nsid w:val="0D1878FB"/>
+    <w:multiLevelType w:val="hybridMultilevel"/>
+    <w:tmpl w:val="9CD639CE"/>
+    <w:lvl w:ilvl="0" w:tplc="0807000F">
+      <w:start w:val="1"/>
+      <w:numFmt w:val="decimal"/>
+      <w:lvlText w:val="%1."/>
+      <w:lvlJc w:val="left"/>
+      <w:pPr>
+        <w:ind w:left="720" w:hanging="360"/>
+      </w:pPr>
+      <w:rPr>
+        <w:rFonts w:hint="default"/>
+      </w:rPr>
+    </w:lvl>
+    <w:lvl w:ilvl="1" w:tplc="08070019" w:tentative="1">
+      <w:start w:val="1"/>
+      <w:numFmt w:val="lowerLetter"/>
+      <w:lvlText w:val="%2."/>
+      <w:lvlJc w:val="left"/>
+      <w:pPr>
+        <w:ind w:left="1440" w:hanging="360"/>
+      </w:pPr>
+    </w:lvl>
+    <w:lvl w:ilvl="2" w:tplc="0807001B" w:tentative="1">
+      <w:start w:val="1"/>
+      <w:numFmt w:val="lowerRoman"/>
+      <w:lvlText w:val="%3."/>
+      <w:lvlJc w:val="right"/>
+      <w:pPr>
+        <w:ind w:left="2160" w:hanging="180"/>
+      </w:pPr>
+    </w:lvl>
+    <w:lvl w:ilvl="3" w:tplc="0807000F" w:tentative="1">
+      <w:start w:val="1"/>
+      <w:numFmt w:val="decimal"/>
+      <w:lvlText w:val="%4."/>
+      <w:lvlJc w:val="left"/>
+      <w:pPr>
+        <w:ind w:left="2880" w:hanging="360"/>
+      </w:pPr>
+    </w:lvl>
+    <w:lvl w:ilvl="4" w:tplc="08070019" w:tentative="1">
+      <w:start w:val="1"/>
+      <w:numFmt w:val="lowerLetter"/>
+      <w:lvlText w:val="%5."/>
+      <w:lvlJc w:val="left"/>
+      <w:pPr>
+        <w:ind w:left="3600" w:hanging="360"/>
+      </w:pPr>
+    </w:lvl>
+    <w:lvl w:ilvl="5" w:tplc="0807001B" w:tentative="1">
+      <w:start w:val="1"/>
+      <w:numFmt w:val="lowerRoman"/>
+      <w:lvlText w:val="%6."/>
+      <w:lvlJc w:val="right"/>
+      <w:pPr>
+        <w:ind w:left="4320" w:hanging="180"/>
+      </w:pPr>
+    </w:lvl>
+    <w:lvl w:ilvl="6" w:tplc="0807000F" w:tentative="1">
+      <w:start w:val="1"/>
+      <w:numFmt w:val="decimal"/>
+      <w:lvlText w:val="%7."/>
+      <w:lvlJc w:val="left"/>
+      <w:pPr>
+        <w:ind w:left="5040" w:hanging="360"/>
+      </w:pPr>
+    </w:lvl>
+    <w:lvl w:ilvl="7" w:tplc="08070019" w:tentative="1">
+      <w:start w:val="1"/>
+      <w:numFmt w:val="lowerLetter"/>
+      <w:lvlText w:val="%8."/>
+      <w:lvlJc w:val="left"/>
+      <w:pPr>
+        <w:ind w:left="5760" w:hanging="360"/>
+      </w:pPr>
+    </w:lvl>
+    <w:lvl w:ilvl="8" w:tplc="0807001B" w:tentative="1">
+      <w:start w:val="1"/>
+      <w:numFmt w:val="lowerRoman"/>
+      <w:lvlText w:val="%9."/>
+      <w:lvlJc w:val="right"/>
+      <w:pPr>
+        <w:ind w:left="6480" w:hanging="180"/>
+      </w:pPr>
+    </w:lvl>
+  </w:abstractNum>
+  <w:abstractNum w:abstractNumId="3" w15:restartNumberingAfterBreak="0">
     <w:nsid w:val="120C00A2"/>
     <w:multiLevelType w:val="multilevel"/>
     <w:tmpl w:val="06125D18"/>
@@ -2235,7 +2960,7 @@
       </w:rPr>
     </w:lvl>
   </w:abstractNum>
-  <w:abstractNum w:abstractNumId="3" w15:restartNumberingAfterBreak="0">
+  <w:abstractNum w:abstractNumId="4" w15:restartNumberingAfterBreak="0">
     <w:nsid w:val="1558086F"/>
     <w:multiLevelType w:val="multilevel"/>
     <w:tmpl w:val="75966BD6"/>
@@ -2384,7 +3109,7 @@
       </w:rPr>
     </w:lvl>
   </w:abstractNum>
-  <w:abstractNum w:abstractNumId="4" w15:restartNumberingAfterBreak="0">
+  <w:abstractNum w:abstractNumId="5" w15:restartNumberingAfterBreak="0">
     <w:nsid w:val="1B4E37C1"/>
     <w:multiLevelType w:val="hybridMultilevel"/>
     <w:tmpl w:val="964A3900"/>
@@ -2496,7 +3221,7 @@
       </w:rPr>
     </w:lvl>
   </w:abstractNum>
-  <w:abstractNum w:abstractNumId="5" w15:restartNumberingAfterBreak="0">
+  <w:abstractNum w:abstractNumId="6" w15:restartNumberingAfterBreak="0">
     <w:nsid w:val="33AD29C7"/>
     <w:multiLevelType w:val="multilevel"/>
     <w:tmpl w:val="C712BB14"/>
@@ -2645,7 +3370,7 @@
       </w:rPr>
     </w:lvl>
   </w:abstractNum>
-  <w:abstractNum w:abstractNumId="6" w15:restartNumberingAfterBreak="0">
+  <w:abstractNum w:abstractNumId="7" w15:restartNumberingAfterBreak="0">
     <w:nsid w:val="351E0769"/>
     <w:multiLevelType w:val="hybridMultilevel"/>
     <w:tmpl w:val="0A304956"/>
@@ -2731,7 +3456,7 @@
       </w:pPr>
     </w:lvl>
   </w:abstractNum>
-  <w:abstractNum w:abstractNumId="7" w15:restartNumberingAfterBreak="0">
+  <w:abstractNum w:abstractNumId="8" w15:restartNumberingAfterBreak="0">
     <w:nsid w:val="38723D12"/>
     <w:multiLevelType w:val="multilevel"/>
     <w:tmpl w:val="5860EEC0"/>
@@ -2880,7 +3605,7 @@
       </w:rPr>
     </w:lvl>
   </w:abstractNum>
-  <w:abstractNum w:abstractNumId="8" w15:restartNumberingAfterBreak="0">
+  <w:abstractNum w:abstractNumId="9" w15:restartNumberingAfterBreak="0">
     <w:nsid w:val="3DD2692A"/>
     <w:multiLevelType w:val="multilevel"/>
     <w:tmpl w:val="78B2C030"/>
@@ -3029,7 +3754,7 @@
       </w:rPr>
     </w:lvl>
   </w:abstractNum>
-  <w:abstractNum w:abstractNumId="9" w15:restartNumberingAfterBreak="0">
+  <w:abstractNum w:abstractNumId="10" w15:restartNumberingAfterBreak="0">
     <w:nsid w:val="3E410664"/>
     <w:multiLevelType w:val="multilevel"/>
     <w:tmpl w:val="D904EFBA"/>
@@ -3178,7 +3903,7 @@
       </w:rPr>
     </w:lvl>
   </w:abstractNum>
-  <w:abstractNum w:abstractNumId="10" w15:restartNumberingAfterBreak="0">
+  <w:abstractNum w:abstractNumId="11" w15:restartNumberingAfterBreak="0">
     <w:nsid w:val="3F4736EF"/>
     <w:multiLevelType w:val="multilevel"/>
     <w:tmpl w:val="7366714E"/>
@@ -3327,7 +4052,7 @@
       </w:rPr>
     </w:lvl>
   </w:abstractNum>
-  <w:abstractNum w:abstractNumId="11" w15:restartNumberingAfterBreak="0">
+  <w:abstractNum w:abstractNumId="12" w15:restartNumberingAfterBreak="0">
     <w:nsid w:val="40E1334F"/>
     <w:multiLevelType w:val="multilevel"/>
     <w:tmpl w:val="5394E0D2"/>
@@ -3476,7 +4201,7 @@
       </w:rPr>
     </w:lvl>
   </w:abstractNum>
-  <w:abstractNum w:abstractNumId="12" w15:restartNumberingAfterBreak="0">
+  <w:abstractNum w:abstractNumId="13" w15:restartNumberingAfterBreak="0">
     <w:nsid w:val="420B63DE"/>
     <w:multiLevelType w:val="multilevel"/>
     <w:tmpl w:val="18ACDEAA"/>
@@ -3625,7 +4350,7 @@
       </w:rPr>
     </w:lvl>
   </w:abstractNum>
-  <w:abstractNum w:abstractNumId="13" w15:restartNumberingAfterBreak="0">
+  <w:abstractNum w:abstractNumId="14" w15:restartNumberingAfterBreak="0">
     <w:nsid w:val="451B57C9"/>
     <w:multiLevelType w:val="multilevel"/>
     <w:tmpl w:val="2630700A"/>
@@ -3774,7 +4499,7 @@
       </w:rPr>
     </w:lvl>
   </w:abstractNum>
-  <w:abstractNum w:abstractNumId="14" w15:restartNumberingAfterBreak="0">
+  <w:abstractNum w:abstractNumId="15" w15:restartNumberingAfterBreak="0">
     <w:nsid w:val="454E7384"/>
     <w:multiLevelType w:val="multilevel"/>
     <w:tmpl w:val="C67639BE"/>
@@ -3923,7 +4648,7 @@
       </w:rPr>
     </w:lvl>
   </w:abstractNum>
-  <w:abstractNum w:abstractNumId="15" w15:restartNumberingAfterBreak="0">
+  <w:abstractNum w:abstractNumId="16" w15:restartNumberingAfterBreak="0">
     <w:nsid w:val="48DB2AC6"/>
     <w:multiLevelType w:val="multilevel"/>
     <w:tmpl w:val="3280D81E"/>
@@ -4072,7 +4797,7 @@
       </w:rPr>
     </w:lvl>
   </w:abstractNum>
-  <w:abstractNum w:abstractNumId="16" w15:restartNumberingAfterBreak="0">
+  <w:abstractNum w:abstractNumId="17" w15:restartNumberingAfterBreak="0">
     <w:nsid w:val="53495677"/>
     <w:multiLevelType w:val="multilevel"/>
     <w:tmpl w:val="9B022AFA"/>
@@ -4221,7 +4946,94 @@
       </w:rPr>
     </w:lvl>
   </w:abstractNum>
-  <w:abstractNum w:abstractNumId="17" w15:restartNumberingAfterBreak="0">
+  <w:abstractNum w:abstractNumId="18" w15:restartNumberingAfterBreak="0">
+    <w:nsid w:val="56C058F2"/>
+    <w:multiLevelType w:val="hybridMultilevel"/>
+    <w:tmpl w:val="ED08087E"/>
+    <w:lvl w:ilvl="0" w:tplc="5546DDA6">
+      <w:start w:val="1"/>
+      <w:numFmt w:val="decimal"/>
+      <w:pStyle w:val="berschrift1"/>
+      <w:lvlText w:val="%1)"/>
+      <w:lvlJc w:val="left"/>
+      <w:pPr>
+        <w:ind w:left="720" w:hanging="360"/>
+      </w:pPr>
+    </w:lvl>
+    <w:lvl w:ilvl="1" w:tplc="08070019" w:tentative="1">
+      <w:start w:val="1"/>
+      <w:numFmt w:val="lowerLetter"/>
+      <w:lvlText w:val="%2."/>
+      <w:lvlJc w:val="left"/>
+      <w:pPr>
+        <w:ind w:left="1440" w:hanging="360"/>
+      </w:pPr>
+    </w:lvl>
+    <w:lvl w:ilvl="2" w:tplc="0807001B" w:tentative="1">
+      <w:start w:val="1"/>
+      <w:numFmt w:val="lowerRoman"/>
+      <w:lvlText w:val="%3."/>
+      <w:lvlJc w:val="right"/>
+      <w:pPr>
+        <w:ind w:left="2160" w:hanging="180"/>
+      </w:pPr>
+    </w:lvl>
+    <w:lvl w:ilvl="3" w:tplc="0807000F" w:tentative="1">
+      <w:start w:val="1"/>
+      <w:numFmt w:val="decimal"/>
+      <w:lvlText w:val="%4."/>
+      <w:lvlJc w:val="left"/>
+      <w:pPr>
+        <w:ind w:left="2880" w:hanging="360"/>
+      </w:pPr>
+    </w:lvl>
+    <w:lvl w:ilvl="4" w:tplc="08070019" w:tentative="1">
+      <w:start w:val="1"/>
+      <w:numFmt w:val="lowerLetter"/>
+      <w:lvlText w:val="%5."/>
+      <w:lvlJc w:val="left"/>
+      <w:pPr>
+        <w:ind w:left="3600" w:hanging="360"/>
+      </w:pPr>
+    </w:lvl>
+    <w:lvl w:ilvl="5" w:tplc="0807001B" w:tentative="1">
+      <w:start w:val="1"/>
+      <w:numFmt w:val="lowerRoman"/>
+      <w:lvlText w:val="%6."/>
+      <w:lvlJc w:val="right"/>
+      <w:pPr>
+        <w:ind w:left="4320" w:hanging="180"/>
+      </w:pPr>
+    </w:lvl>
+    <w:lvl w:ilvl="6" w:tplc="0807000F" w:tentative="1">
+      <w:start w:val="1"/>
+      <w:numFmt w:val="decimal"/>
+      <w:lvlText w:val="%7."/>
+      <w:lvlJc w:val="left"/>
+      <w:pPr>
+        <w:ind w:left="5040" w:hanging="360"/>
+      </w:pPr>
+    </w:lvl>
+    <w:lvl w:ilvl="7" w:tplc="08070019" w:tentative="1">
+      <w:start w:val="1"/>
+      <w:numFmt w:val="lowerLetter"/>
+      <w:lvlText w:val="%8."/>
+      <w:lvlJc w:val="left"/>
+      <w:pPr>
+        <w:ind w:left="5760" w:hanging="360"/>
+      </w:pPr>
+    </w:lvl>
+    <w:lvl w:ilvl="8" w:tplc="0807001B" w:tentative="1">
+      <w:start w:val="1"/>
+      <w:numFmt w:val="lowerRoman"/>
+      <w:lvlText w:val="%9."/>
+      <w:lvlJc w:val="right"/>
+      <w:pPr>
+        <w:ind w:left="6480" w:hanging="180"/>
+      </w:pPr>
+    </w:lvl>
+  </w:abstractNum>
+  <w:abstractNum w:abstractNumId="19" w15:restartNumberingAfterBreak="0">
     <w:nsid w:val="57441517"/>
     <w:multiLevelType w:val="multilevel"/>
     <w:tmpl w:val="9858FF46"/>
@@ -4370,7 +5182,7 @@
       </w:rPr>
     </w:lvl>
   </w:abstractNum>
-  <w:abstractNum w:abstractNumId="18" w15:restartNumberingAfterBreak="0">
+  <w:abstractNum w:abstractNumId="20" w15:restartNumberingAfterBreak="0">
     <w:nsid w:val="57D261CC"/>
     <w:multiLevelType w:val="multilevel"/>
     <w:tmpl w:val="4EFC67FA"/>
@@ -4516,7 +5328,7 @@
       </w:rPr>
     </w:lvl>
   </w:abstractNum>
-  <w:abstractNum w:abstractNumId="19" w15:restartNumberingAfterBreak="0">
+  <w:abstractNum w:abstractNumId="21" w15:restartNumberingAfterBreak="0">
     <w:nsid w:val="62B74766"/>
     <w:multiLevelType w:val="multilevel"/>
     <w:tmpl w:val="9566FC08"/>
@@ -4665,7 +5477,7 @@
       </w:rPr>
     </w:lvl>
   </w:abstractNum>
-  <w:abstractNum w:abstractNumId="20" w15:restartNumberingAfterBreak="0">
+  <w:abstractNum w:abstractNumId="22" w15:restartNumberingAfterBreak="0">
     <w:nsid w:val="6A1456FA"/>
     <w:multiLevelType w:val="hybridMultilevel"/>
     <w:tmpl w:val="991A26D8"/>
@@ -4754,7 +5566,7 @@
       </w:pPr>
     </w:lvl>
   </w:abstractNum>
-  <w:abstractNum w:abstractNumId="21" w15:restartNumberingAfterBreak="0">
+  <w:abstractNum w:abstractNumId="23" w15:restartNumberingAfterBreak="0">
     <w:nsid w:val="6B0E4873"/>
     <w:multiLevelType w:val="hybridMultilevel"/>
     <w:tmpl w:val="5D643DCC"/>
@@ -4867,7 +5679,7 @@
       </w:rPr>
     </w:lvl>
   </w:abstractNum>
-  <w:abstractNum w:abstractNumId="22" w15:restartNumberingAfterBreak="0">
+  <w:abstractNum w:abstractNumId="24" w15:restartNumberingAfterBreak="0">
     <w:nsid w:val="6FD81186"/>
     <w:multiLevelType w:val="hybridMultilevel"/>
     <w:tmpl w:val="D9262B9C"/>
@@ -4980,7 +5792,94 @@
       </w:rPr>
     </w:lvl>
   </w:abstractNum>
-  <w:abstractNum w:abstractNumId="23" w15:restartNumberingAfterBreak="0">
+  <w:abstractNum w:abstractNumId="25" w15:restartNumberingAfterBreak="0">
+    <w:nsid w:val="792964AA"/>
+    <w:multiLevelType w:val="hybridMultilevel"/>
+    <w:tmpl w:val="51689736"/>
+    <w:lvl w:ilvl="0" w:tplc="259EAC14">
+      <w:start w:val="1"/>
+      <w:numFmt w:val="lowerRoman"/>
+      <w:pStyle w:val="berschrift2"/>
+      <w:lvlText w:val="%1."/>
+      <w:lvlJc w:val="right"/>
+      <w:pPr>
+        <w:ind w:left="720" w:hanging="360"/>
+      </w:pPr>
+    </w:lvl>
+    <w:lvl w:ilvl="1" w:tplc="08070019" w:tentative="1">
+      <w:start w:val="1"/>
+      <w:numFmt w:val="lowerLetter"/>
+      <w:lvlText w:val="%2."/>
+      <w:lvlJc w:val="left"/>
+      <w:pPr>
+        <w:ind w:left="1440" w:hanging="360"/>
+      </w:pPr>
+    </w:lvl>
+    <w:lvl w:ilvl="2" w:tplc="0807001B" w:tentative="1">
+      <w:start w:val="1"/>
+      <w:numFmt w:val="lowerRoman"/>
+      <w:lvlText w:val="%3."/>
+      <w:lvlJc w:val="right"/>
+      <w:pPr>
+        <w:ind w:left="2160" w:hanging="180"/>
+      </w:pPr>
+    </w:lvl>
+    <w:lvl w:ilvl="3" w:tplc="0807000F" w:tentative="1">
+      <w:start w:val="1"/>
+      <w:numFmt w:val="decimal"/>
+      <w:lvlText w:val="%4."/>
+      <w:lvlJc w:val="left"/>
+      <w:pPr>
+        <w:ind w:left="2880" w:hanging="360"/>
+      </w:pPr>
+    </w:lvl>
+    <w:lvl w:ilvl="4" w:tplc="08070019" w:tentative="1">
+      <w:start w:val="1"/>
+      <w:numFmt w:val="lowerLetter"/>
+      <w:lvlText w:val="%5."/>
+      <w:lvlJc w:val="left"/>
+      <w:pPr>
+        <w:ind w:left="3600" w:hanging="360"/>
+      </w:pPr>
+    </w:lvl>
+    <w:lvl w:ilvl="5" w:tplc="0807001B" w:tentative="1">
+      <w:start w:val="1"/>
+      <w:numFmt w:val="lowerRoman"/>
+      <w:lvlText w:val="%6."/>
+      <w:lvlJc w:val="right"/>
+      <w:pPr>
+        <w:ind w:left="4320" w:hanging="180"/>
+      </w:pPr>
+    </w:lvl>
+    <w:lvl w:ilvl="6" w:tplc="0807000F" w:tentative="1">
+      <w:start w:val="1"/>
+      <w:numFmt w:val="decimal"/>
+      <w:lvlText w:val="%7."/>
+      <w:lvlJc w:val="left"/>
+      <w:pPr>
+        <w:ind w:left="5040" w:hanging="360"/>
+      </w:pPr>
+    </w:lvl>
+    <w:lvl w:ilvl="7" w:tplc="08070019" w:tentative="1">
+      <w:start w:val="1"/>
+      <w:numFmt w:val="lowerLetter"/>
+      <w:lvlText w:val="%8."/>
+      <w:lvlJc w:val="left"/>
+      <w:pPr>
+        <w:ind w:left="5760" w:hanging="360"/>
+      </w:pPr>
+    </w:lvl>
+    <w:lvl w:ilvl="8" w:tplc="0807001B" w:tentative="1">
+      <w:start w:val="1"/>
+      <w:numFmt w:val="lowerRoman"/>
+      <w:lvlText w:val="%9."/>
+      <w:lvlJc w:val="right"/>
+      <w:pPr>
+        <w:ind w:left="6480" w:hanging="180"/>
+      </w:pPr>
+    </w:lvl>
+  </w:abstractNum>
+  <w:abstractNum w:abstractNumId="26" w15:restartNumberingAfterBreak="0">
     <w:nsid w:val="7BEB307C"/>
     <w:multiLevelType w:val="multilevel"/>
     <w:tmpl w:val="90CC8BEC"/>
@@ -5130,76 +6029,85 @@
     </w:lvl>
   </w:abstractNum>
   <w:num w:numId="1">
+    <w:abstractNumId w:val="5"/>
+  </w:num>
+  <w:num w:numId="2">
+    <w:abstractNumId w:val="22"/>
+  </w:num>
+  <w:num w:numId="3">
+    <w:abstractNumId w:val="7"/>
+  </w:num>
+  <w:num w:numId="4">
+    <w:abstractNumId w:val="15"/>
+  </w:num>
+  <w:num w:numId="5">
+    <w:abstractNumId w:val="11"/>
+  </w:num>
+  <w:num w:numId="6">
+    <w:abstractNumId w:val="3"/>
+  </w:num>
+  <w:num w:numId="7">
+    <w:abstractNumId w:val="10"/>
+  </w:num>
+  <w:num w:numId="8">
     <w:abstractNumId w:val="4"/>
   </w:num>
-  <w:num w:numId="2">
-    <w:abstractNumId w:val="20"/>
+  <w:num w:numId="9">
+    <w:abstractNumId w:val="14"/>
   </w:num>
-  <w:num w:numId="3">
+  <w:num w:numId="10">
     <w:abstractNumId w:val="6"/>
   </w:num>
-  <w:num w:numId="4">
-    <w:abstractNumId w:val="14"/>
-  </w:num>
-  <w:num w:numId="5">
-    <w:abstractNumId w:val="10"/>
-  </w:num>
-  <w:num w:numId="6">
-    <w:abstractNumId w:val="2"/>
-  </w:num>
-  <w:num w:numId="7">
+  <w:num w:numId="11">
     <w:abstractNumId w:val="9"/>
   </w:num>
-  <w:num w:numId="8">
-    <w:abstractNumId w:val="3"/>
+  <w:num w:numId="12">
+    <w:abstractNumId w:val="17"/>
   </w:num>
-  <w:num w:numId="9">
-    <w:abstractNumId w:val="13"/>
+  <w:num w:numId="13">
+    <w:abstractNumId w:val="16"/>
   </w:num>
-  <w:num w:numId="10">
-    <w:abstractNumId w:val="5"/>
+  <w:num w:numId="14">
+    <w:abstractNumId w:val="19"/>
   </w:num>
-  <w:num w:numId="11">
+  <w:num w:numId="15">
+    <w:abstractNumId w:val="24"/>
+  </w:num>
+  <w:num w:numId="16">
+    <w:abstractNumId w:val="12"/>
+  </w:num>
+  <w:num w:numId="17">
     <w:abstractNumId w:val="8"/>
   </w:num>
-  <w:num w:numId="12">
-    <w:abstractNumId w:val="16"/>
-  </w:num>
-  <w:num w:numId="13">
-    <w:abstractNumId w:val="15"/>
-  </w:num>
-  <w:num w:numId="14">
-    <w:abstractNumId w:val="17"/>
-  </w:num>
-  <w:num w:numId="15">
-    <w:abstractNumId w:val="22"/>
-  </w:num>
-  <w:num w:numId="16">
-    <w:abstractNumId w:val="11"/>
-  </w:num>
-  <w:num w:numId="17">
-    <w:abstractNumId w:val="7"/>
-  </w:num>
   <w:num w:numId="18">
-    <w:abstractNumId w:val="23"/>
+    <w:abstractNumId w:val="26"/>
   </w:num>
   <w:num w:numId="19">
     <w:abstractNumId w:val="0"/>
   </w:num>
   <w:num w:numId="20">
-    <w:abstractNumId w:val="19"/>
+    <w:abstractNumId w:val="21"/>
   </w:num>
   <w:num w:numId="21">
-    <w:abstractNumId w:val="12"/>
+    <w:abstractNumId w:val="13"/>
   </w:num>
   <w:num w:numId="22">
     <w:abstractNumId w:val="1"/>
   </w:num>
   <w:num w:numId="23">
-    <w:abstractNumId w:val="21"/>
+    <w:abstractNumId w:val="23"/>
   </w:num>
   <w:num w:numId="24">
+    <w:abstractNumId w:val="20"/>
+  </w:num>
+  <w:num w:numId="25">
+    <w:abstractNumId w:val="2"/>
+  </w:num>
+  <w:num w:numId="26">
     <w:abstractNumId w:val="18"/>
+  </w:num>
+  <w:num w:numId="27">
+    <w:abstractNumId w:val="25"/>
   </w:num>
 </w:numbering>
 </file>
@@ -5601,6 +6509,14 @@
   <w:style w:type="paragraph" w:default="1" w:styleId="Standard">
     <w:name w:val="Normal"/>
     <w:qFormat/>
+    <w:rsid w:val="00725424"/>
+    <w:pPr>
+      <w:spacing w:after="80"/>
+    </w:pPr>
+    <w:rPr>
+      <w:rFonts w:asciiTheme="majorHAnsi" w:hAnsiTheme="majorHAnsi"/>
+      <w:sz w:val="24"/>
+    </w:rPr>
   </w:style>
   <w:style w:type="paragraph" w:styleId="berschrift1">
     <w:name w:val="heading 1"/>
@@ -5613,11 +6529,14 @@
     <w:pPr>
       <w:keepNext/>
       <w:keepLines/>
+      <w:numPr>
+        <w:numId w:val="26"/>
+      </w:numPr>
       <w:spacing w:before="240" w:after="0"/>
       <w:outlineLvl w:val="0"/>
     </w:pPr>
     <w:rPr>
-      <w:rFonts w:asciiTheme="majorHAnsi" w:eastAsiaTheme="majorEastAsia" w:hAnsiTheme="majorHAnsi" w:cstheme="majorBidi"/>
+      <w:rFonts w:eastAsiaTheme="majorEastAsia" w:cstheme="majorBidi"/>
       <w:color w:val="2E74B5" w:themeColor="accent1" w:themeShade="BF"/>
       <w:sz w:val="32"/>
       <w:szCs w:val="32"/>
@@ -5631,18 +6550,42 @@
     <w:uiPriority w:val="9"/>
     <w:unhideWhenUsed/>
     <w:qFormat/>
-    <w:rsid w:val="003E1D3B"/>
+    <w:rsid w:val="00725424"/>
     <w:pPr>
       <w:keepNext/>
       <w:keepLines/>
+      <w:numPr>
+        <w:numId w:val="27"/>
+      </w:numPr>
       <w:spacing w:before="40" w:after="0"/>
       <w:outlineLvl w:val="1"/>
     </w:pPr>
     <w:rPr>
-      <w:rFonts w:asciiTheme="majorHAnsi" w:eastAsiaTheme="majorEastAsia" w:hAnsiTheme="majorHAnsi" w:cstheme="majorBidi"/>
+      <w:rFonts w:eastAsiaTheme="majorEastAsia" w:cstheme="majorBidi"/>
       <w:color w:val="2E74B5" w:themeColor="accent1" w:themeShade="BF"/>
-      <w:sz w:val="26"/>
+      <w:sz w:val="28"/>
       <w:szCs w:val="26"/>
+    </w:rPr>
+  </w:style>
+  <w:style w:type="paragraph" w:styleId="berschrift3">
+    <w:name w:val="heading 3"/>
+    <w:basedOn w:val="Standard"/>
+    <w:next w:val="Standard"/>
+    <w:link w:val="berschrift3Zchn"/>
+    <w:uiPriority w:val="9"/>
+    <w:unhideWhenUsed/>
+    <w:qFormat/>
+    <w:rsid w:val="00725424"/>
+    <w:pPr>
+      <w:keepNext/>
+      <w:keepLines/>
+      <w:spacing w:before="40" w:after="120"/>
+      <w:outlineLvl w:val="2"/>
+    </w:pPr>
+    <w:rPr>
+      <w:rFonts w:eastAsiaTheme="majorEastAsia" w:cstheme="majorBidi"/>
+      <w:color w:val="2E74B5" w:themeColor="accent1" w:themeShade="BF"/>
+      <w:szCs w:val="24"/>
     </w:rPr>
   </w:style>
   <w:style w:type="character" w:default="1" w:styleId="Absatz-Standardschriftart">
@@ -5924,7 +6867,6 @@
     </w:pPr>
     <w:rPr>
       <w:rFonts w:ascii="Times New Roman" w:eastAsia="Times New Roman" w:hAnsi="Times New Roman" w:cs="Times New Roman"/>
-      <w:sz w:val="24"/>
       <w:szCs w:val="24"/>
       <w:lang w:val="de-CH" w:eastAsia="de-CH"/>
     </w:rPr>
@@ -5949,11 +6891,11 @@
     <w:basedOn w:val="Absatz-Standardschriftart"/>
     <w:link w:val="berschrift2"/>
     <w:uiPriority w:val="9"/>
-    <w:rsid w:val="003E1D3B"/>
+    <w:rsid w:val="00725424"/>
     <w:rPr>
       <w:rFonts w:asciiTheme="majorHAnsi" w:eastAsiaTheme="majorEastAsia" w:hAnsiTheme="majorHAnsi" w:cstheme="majorBidi"/>
       <w:color w:val="2E74B5" w:themeColor="accent1" w:themeShade="BF"/>
-      <w:sz w:val="26"/>
+      <w:sz w:val="28"/>
       <w:szCs w:val="26"/>
     </w:rPr>
   </w:style>
@@ -5969,6 +6911,19 @@
       <w:spacing w:after="100"/>
       <w:ind w:left="220"/>
     </w:pPr>
+  </w:style>
+  <w:style w:type="character" w:customStyle="1" w:styleId="berschrift3Zchn">
+    <w:name w:val="Überschrift 3 Zchn"/>
+    <w:basedOn w:val="Absatz-Standardschriftart"/>
+    <w:link w:val="berschrift3"/>
+    <w:uiPriority w:val="9"/>
+    <w:rsid w:val="00725424"/>
+    <w:rPr>
+      <w:rFonts w:asciiTheme="majorHAnsi" w:eastAsiaTheme="majorEastAsia" w:hAnsiTheme="majorHAnsi" w:cstheme="majorBidi"/>
+      <w:color w:val="2E74B5" w:themeColor="accent1" w:themeShade="BF"/>
+      <w:sz w:val="24"/>
+      <w:szCs w:val="24"/>
+    </w:rPr>
   </w:style>
 </w:styles>
 </file>
@@ -6239,7 +7194,7 @@
 </file>
 
 <file path=customXml/itemProps1.xml><?xml version="1.0" encoding="utf-8"?>
-<ds:datastoreItem xmlns:ds="http://schemas.openxmlformats.org/officeDocument/2006/customXml" ds:itemID="{43356249-D6C3-4CF3-A8FE-DAC3BEE49B4C}">
+<ds:datastoreItem xmlns:ds="http://schemas.openxmlformats.org/officeDocument/2006/customXml" ds:itemID="{E58C1364-8B44-4058-8EC8-F62964A4A198}">
   <ds:schemaRefs>
     <ds:schemaRef ds:uri="http://schemas.openxmlformats.org/officeDocument/2006/bibliography"/>
   </ds:schemaRefs>

</xml_diff>